<commit_message>
clears out unused test files, fixes logic for empty bond
</commit_message>
<xml_diff>
--- a/tests/TestData/Missing bond amount - 99900002.docx
+++ b/tests/TestData/Missing bond amount - 99900002.docx
@@ -88,18 +88,8 @@
           <w:szCs w:val="28"/>
         </w:rPr>
         <w:tab/>
-        <w:t xml:space="preserve">No. </w:t>
-      </w:r>
-      <w:bookmarkStart w:id="0" w:name="_GoBack"/>
-      <w:r>
-        <w:rPr>
-          <w:b/>
-          <w:sz w:val="28"/>
-          <w:szCs w:val="28"/>
-        </w:rPr>
-        <w:t>99900002</w:t>
-      </w:r>
-      <w:bookmarkEnd w:id="0"/>
+        <w:t>No. 99900002</w:t>
+      </w:r>
     </w:p>
     <w:p>
       <w:pPr>
@@ -232,25 +222,7 @@
           <w:sz w:val="28"/>
           <w:szCs w:val="28"/>
         </w:rPr>
-        <w:t xml:space="preserve">ORDER APPOINTING </w:t>
-      </w:r>
-      <w:r>
-        <w:rPr>
-          <w:b/>
-          <w:color w:val="000000"/>
-          <w:sz w:val="28"/>
-          <w:szCs w:val="28"/>
-        </w:rPr>
-        <w:t xml:space="preserve">JOINT AND SEVERAL DEPUTIES </w:t>
-      </w:r>
-      <w:r>
-        <w:rPr>
-          <w:b/>
-          <w:color w:val="000000"/>
-          <w:sz w:val="28"/>
-          <w:szCs w:val="28"/>
-        </w:rPr>
-        <w:t>FOR</w:t>
+        <w:t>ORDER APPOINTING JOINT AND SEVERAL DEPUTIES FOR</w:t>
       </w:r>
     </w:p>
     <w:p>
@@ -446,14 +418,7 @@
           <w:sz w:val="24"/>
           <w:szCs w:val="24"/>
         </w:rPr>
-        <w:t xml:space="preserve"> lacks capacity to make various decisions for herself in relation to a matter or matters concerning her property and affairs, and that the purpose for which this order is needed cannot be as effectively achiev</w:t>
-      </w:r>
-      <w:r>
-        <w:rPr>
-          <w:sz w:val="24"/>
-          <w:szCs w:val="24"/>
-        </w:rPr>
-        <w:t>ed in a way that is less restrictive of her rights and freedom of action.</w:t>
+        <w:t xml:space="preserve"> lacks capacity to make various decisions for herself in relation to a matter or matters concerning her property and affairs, and that the purpose for which this order is needed cannot be as effectively achieved in a way that is less restrictive of her rights and freedom of action.</w:t>
       </w:r>
     </w:p>
     <w:p>
@@ -498,14 +463,7 @@
           <w:sz w:val="24"/>
           <w:szCs w:val="24"/>
         </w:rPr>
-        <w:t>’s interests and position can be properly secured without being joined to these proceedings and without making any further dir</w:t>
-      </w:r>
-      <w:r>
-        <w:rPr>
-          <w:sz w:val="24"/>
-          <w:szCs w:val="24"/>
-        </w:rPr>
-        <w:t xml:space="preserve">ection concerning </w:t>
+        <w:t xml:space="preserve">’s interests and position can be properly secured without being joined to these proceedings and without making any further direction concerning </w:t>
       </w:r>
       <w:r>
         <w:rPr>
@@ -728,14 +686,7 @@
           <w:sz w:val="24"/>
           <w:szCs w:val="24"/>
         </w:rPr>
-        <w:t>,</w:t>
-      </w:r>
-      <w:r>
-        <w:rPr>
-          <w:sz w:val="24"/>
-          <w:szCs w:val="24"/>
-        </w:rPr>
-        <w:t xml:space="preserve"> NC12 6TY, Tanner </w:t>
+        <w:t xml:space="preserve">, NC12 6TY, Tanner </w:t>
       </w:r>
       <w:proofErr w:type="spellStart"/>
       <w:r>
@@ -863,14 +814,7 @@
           <w:sz w:val="24"/>
           <w:szCs w:val="24"/>
         </w:rPr>
-        <w:t>, NC1 5RF are appointed jointly and severally as deputies (“the dep</w:t>
-      </w:r>
-      <w:r>
-        <w:rPr>
-          <w:sz w:val="24"/>
-          <w:szCs w:val="24"/>
-        </w:rPr>
-        <w:t xml:space="preserve">uties”) to make decisions on behalf of </w:t>
+        <w:t xml:space="preserve">, NC1 5RF are appointed jointly and severally as deputies (“the deputies”) to make decisions on behalf of </w:t>
       </w:r>
       <w:r>
         <w:rPr>
@@ -938,14 +882,7 @@
           <w:sz w:val="24"/>
           <w:szCs w:val="24"/>
         </w:rPr>
-        <w:t>The dep</w:t>
-      </w:r>
-      <w:r>
-        <w:rPr>
-          <w:sz w:val="24"/>
-          <w:szCs w:val="24"/>
-        </w:rPr>
-        <w:t>uties must apply the principles set out in section 1 of the Mental Capacity Act 2005 (“the Act”) and have regard to the guidance in the Code of Practice to the Act.</w:t>
+        <w:t>The deputies must apply the principles set out in section 1 of the Mental Capacity Act 2005 (“the Act”) and have regard to the guidance in the Code of Practice to the Act.</w:t>
       </w:r>
     </w:p>
     <w:p>
@@ -1023,14 +960,7 @@
           <w:sz w:val="24"/>
           <w:szCs w:val="24"/>
         </w:rPr>
-        <w:t xml:space="preserve"> and to exercise the same powers of management and investment, including selling and letting property, as she has as beneficial </w:t>
-      </w:r>
-      <w:r>
-        <w:rPr>
-          <w:sz w:val="24"/>
-          <w:szCs w:val="24"/>
-        </w:rPr>
-        <w:t>owner, subject to the terms and conditions set out in this order.</w:t>
+        <w:t xml:space="preserve"> and to exercise the same powers of management and investment, including selling and letting property, as she has as beneficial owner, subject to the terms and conditions set out in this order.</w:t>
       </w:r>
     </w:p>
     <w:p>
@@ -1098,14 +1028,7 @@
           <w:sz w:val="24"/>
           <w:szCs w:val="24"/>
         </w:rPr>
-        <w:t>The deputies must not sell, charge or otherw</w:t>
-      </w:r>
-      <w:r>
-        <w:rPr>
-          <w:sz w:val="24"/>
-          <w:szCs w:val="24"/>
-        </w:rPr>
-        <w:t xml:space="preserve">ise dispose of any freehold or leasehold property in which </w:t>
+        <w:t xml:space="preserve">The deputies must not sell, charge or otherwise dispose of any freehold or leasehold property in which </w:t>
       </w:r>
       <w:r>
         <w:rPr>
@@ -1160,21 +1083,7 @@
           <w:sz w:val="24"/>
           <w:szCs w:val="24"/>
         </w:rPr>
-        <w:t>’s best interests to do so the deputies may appoint an i</w:t>
-      </w:r>
-      <w:r>
-        <w:rPr>
-          <w:sz w:val="24"/>
-          <w:szCs w:val="24"/>
-        </w:rPr>
-        <w:t>nvestment manager, who is regulated and authorised to undertake investment business, to manage her assets on a discretionary basis under the standard terms and conditions applicable to such service from time-to-time, and to permit the investments to be hel</w:t>
-      </w:r>
-      <w:r>
-        <w:rPr>
-          <w:sz w:val="24"/>
-          <w:szCs w:val="24"/>
-        </w:rPr>
-        <w:t>d in the name of the investment manager nominee company.</w:t>
+        <w:t>’s best interests to do so the deputies may appoint an investment manager, who is regulated and authorised to undertake investment business, to manage her assets on a discretionary basis under the standard terms and conditions applicable to such service from time-to-time, and to permit the investments to be held in the name of the investment manager nominee company.</w:t>
       </w:r>
     </w:p>
     <w:p>
@@ -1215,14 +1124,7 @@
           <w:sz w:val="24"/>
           <w:szCs w:val="24"/>
         </w:rPr>
-        <w:t xml:space="preserve"> if she provided for, or might be expected to provide for, that person’s needs by doing wha</w:t>
-      </w:r>
-      <w:r>
-        <w:rPr>
-          <w:sz w:val="24"/>
-          <w:szCs w:val="24"/>
-        </w:rPr>
-        <w:t>tever she did, or might reasonably be expected to do, to meet those needs.</w:t>
+        <w:t xml:space="preserve"> if she provided for, or might be expected to provide for, that person’s needs by doing whatever she did, or might reasonably be expected to do, to meet those needs.</w:t>
       </w:r>
     </w:p>
     <w:p>
@@ -1263,21 +1165,7 @@
           <w:sz w:val="24"/>
           <w:szCs w:val="24"/>
         </w:rPr>
-        <w:t>’s money or property by way of gift to any charity to which she made, or might h</w:t>
-      </w:r>
-      <w:r>
-        <w:rPr>
-          <w:sz w:val="24"/>
-          <w:szCs w:val="24"/>
-        </w:rPr>
-        <w:t>ave been expected to make, such gifts, and, on customary occasions, to persons who are related to or connected with her, provided that the value of each such gift is not unreasonable having regard to all the circumstances and, in particular, the size of he</w:t>
-      </w:r>
-      <w:r>
-        <w:rPr>
-          <w:sz w:val="24"/>
-          <w:szCs w:val="24"/>
-        </w:rPr>
-        <w:t>r estate.</w:t>
+        <w:t>’s money or property by way of gift to any charity to which she made, or might have been expected to make, such gifts, and, on customary occasions, to persons who are related to or connected with her, provided that the value of each such gift is not unreasonable having regard to all the circumstances and, in particular, the size of her estate.</w:t>
       </w:r>
     </w:p>
     <w:p>
@@ -1382,15 +1270,7 @@
           <w:sz w:val="24"/>
           <w:szCs w:val="24"/>
         </w:rPr>
-        <w:t xml:space="preserve"> </w:t>
-      </w:r>
-      <w:r>
-        <w:rPr>
-          <w:color w:val="000000"/>
-          <w:sz w:val="24"/>
-          <w:szCs w:val="24"/>
-        </w:rPr>
-        <w:t>is entitled for her benefit.</w:t>
+        <w:t xml:space="preserve"> is entitled for her benefit.</w:t>
       </w:r>
     </w:p>
     <w:p>
@@ -1574,14 +1454,7 @@
           <w:sz w:val="24"/>
           <w:szCs w:val="24"/>
         </w:rPr>
-        <w:t>The deputies are entitled to be reimbursed expenses incurred provi</w:t>
-      </w:r>
-      <w:r>
-        <w:rPr>
-          <w:sz w:val="24"/>
-          <w:szCs w:val="24"/>
-        </w:rPr>
-        <w:t xml:space="preserve">ded they are in proportion to the size of </w:t>
+        <w:t xml:space="preserve">The deputies are entitled to be reimbursed expenses incurred provided they are in proportion to the size of </w:t>
       </w:r>
       <w:r>
         <w:rPr>
@@ -1685,14 +1558,23 @@
           <w:szCs w:val="24"/>
         </w:rPr>
         <w:lastRenderedPageBreak/>
-        <w:t xml:space="preserve">The deputies are required forthwith to obtain and maintain security in the sum of </w:t>
-      </w:r>
-      <w:r>
-        <w:rPr>
-          <w:sz w:val="24"/>
-          <w:szCs w:val="24"/>
-        </w:rPr>
-        <w:t>in accordance with the standard requirements as to the giving of security.</w:t>
+        <w:t>The deputies are required forthwith to obtain and maintain security in the sum of</w:t>
+      </w:r>
+      <w:r>
+        <w:rPr>
+          <w:sz w:val="24"/>
+          <w:szCs w:val="24"/>
+        </w:rPr>
+        <w:t xml:space="preserve"> £</w:t>
+      </w:r>
+      <w:bookmarkStart w:id="0" w:name="_GoBack"/>
+      <w:bookmarkEnd w:id="0"/>
+      <w:r>
+        <w:rPr>
+          <w:sz w:val="24"/>
+          <w:szCs w:val="24"/>
+        </w:rPr>
+        <w:t xml:space="preserve"> in accordance with the standard requirements as to the giving of security.</w:t>
       </w:r>
       <w:r>
         <w:rPr>
@@ -1716,14 +1598,7 @@
           <w:sz w:val="24"/>
           <w:szCs w:val="24"/>
         </w:rPr>
-        <w:t>The deputies must ensure that the level of security ordered by the court is i</w:t>
-      </w:r>
-      <w:r>
-        <w:rPr>
-          <w:sz w:val="24"/>
-          <w:szCs w:val="24"/>
-        </w:rPr>
-        <w:t>n place before discharging any of the functions conferred by this order.</w:t>
+        <w:t>The deputies must ensure that the level of security ordered by the court is in place before discharging any of the functions conferred by this order.</w:t>
       </w:r>
     </w:p>
     <w:p>
@@ -1804,14 +1679,7 @@
           <w:sz w:val="24"/>
           <w:szCs w:val="24"/>
         </w:rPr>
-        <w:t xml:space="preserve"> personally that the court has made a decision by providing her with a n</w:t>
-      </w:r>
-      <w:r>
-        <w:rPr>
-          <w:sz w:val="24"/>
-          <w:szCs w:val="24"/>
-        </w:rPr>
-        <w:t>otice of proceedings about you in the Court of Protection (form COP14) and a copy of this order.  The requirement for the person providing notification to provide evidence of such notification is dispensed with.</w:t>
+        <w:t xml:space="preserve"> personally that the court has made a decision by providing her with a notice of proceedings about you in the Court of Protection (form COP14) and a copy of this order.  The requirement for the person providing notification to provide evidence of such notification is dispensed with.</w:t>
       </w:r>
     </w:p>
     <w:p>
@@ -1858,14 +1726,7 @@
           <w:sz w:val="24"/>
           <w:szCs w:val="24"/>
         </w:rPr>
-        <w:t xml:space="preserve">This order was made without a hearing and without notice.  Any person affected by this order may apply within 21 days of the date on which the order was served to have the order set aside or </w:t>
-      </w:r>
-      <w:r>
-        <w:rPr>
-          <w:sz w:val="24"/>
-          <w:szCs w:val="24"/>
-        </w:rPr>
-        <w:t>varied pursuant to Rule 13.4 of the Court of Protection Rules 2017 (“the Rules”).  Such application must be made on Form COP9 and in accordance with Part 10 of the Rules.</w:t>
+        <w:t>This order was made without a hearing and without notice.  Any person affected by this order may apply within 21 days of the date on which the order was served to have the order set aside or varied pursuant to Rule 13.4 of the Court of Protection Rules 2017 (“the Rules”).  Such application must be made on Form COP9 and in accordance with Part 10 of the Rules.</w:t>
       </w:r>
     </w:p>
     <w:p>

</xml_diff>